<commit_message>
Added Output for Teams transcript
</commit_message>
<xml_diff>
--- a/OpenAI_Inputs_outputs.docx
+++ b/OpenAI_Inputs_outputs.docx
@@ -3398,6 +3398,9 @@
     </w:p>
     <w:p>
       <w:pPr>
+        <w:pBdr>
+          <w:bottom w:val="single" w:sz="6" w:space="1" w:color="auto"/>
+        </w:pBdr>
         <w:rPr>
           <w:b/>
           <w:bCs/>
@@ -3410,6 +3413,615 @@
         </w:rPr>
         <w:t>Please note that this is a fictional incident for the purpose of generating a knowledge base article.</w:t>
       </w:r>
+    </w:p>
+    <w:p>
+      <w:pPr>
+        <w:rPr>
+          <w:b/>
+          <w:bCs/>
+        </w:rPr>
+      </w:pPr>
+      <w:r>
+        <w:rPr>
+          <w:b/>
+          <w:bCs/>
+        </w:rPr>
+        <w:br w:type="page"/>
+      </w:r>
+    </w:p>
+    <w:p>
+      <w:pPr>
+        <w:rPr>
+          <w:b/>
+          <w:bCs/>
+        </w:rPr>
+      </w:pPr>
+    </w:p>
+    <w:p>
+      <w:pPr>
+        <w:pBdr>
+          <w:bottom w:val="single" w:sz="6" w:space="1" w:color="auto"/>
+        </w:pBdr>
+        <w:rPr>
+          <w:b/>
+          <w:bCs/>
+        </w:rPr>
+      </w:pPr>
+      <w:r>
+        <w:rPr>
+          <w:b/>
+          <w:bCs/>
+        </w:rPr>
+        <w:t xml:space="preserve">Finding TODO </w:t>
+      </w:r>
+      <w:r>
+        <w:rPr>
+          <w:b/>
+          <w:bCs/>
+        </w:rPr>
+        <w:t>Actions from Teams transcript</w:t>
+      </w:r>
+    </w:p>
+    <w:p>
+      <w:pPr>
+        <w:rPr>
+          <w:b/>
+          <w:bCs/>
+        </w:rPr>
+      </w:pPr>
+      <w:r>
+        <w:rPr>
+          <w:b/>
+          <w:bCs/>
+        </w:rPr>
+        <w:t>Input Message :</w:t>
+      </w:r>
+    </w:p>
+    <w:p>
+      <w:pPr>
+        <w:rPr>
+          <w:b/>
+          <w:bCs/>
+        </w:rPr>
+      </w:pPr>
+      <w:r>
+        <w:rPr>
+          <w:b/>
+          <w:bCs/>
+        </w:rPr>
+        <w:t>---</w:t>
+      </w:r>
+    </w:p>
+    <w:p>
+      <w:pPr>
+        <w:rPr>
+          <w:b/>
+          <w:bCs/>
+        </w:rPr>
+      </w:pPr>
+    </w:p>
+    <w:p>
+      <w:pPr>
+        <w:rPr>
+          <w:b/>
+          <w:bCs/>
+        </w:rPr>
+      </w:pPr>
+      <w:r>
+        <w:rPr>
+          <w:b/>
+          <w:bCs/>
+        </w:rPr>
+        <w:t>**Meeting Transcript**</w:t>
+      </w:r>
+    </w:p>
+    <w:p>
+      <w:pPr>
+        <w:rPr>
+          <w:b/>
+          <w:bCs/>
+        </w:rPr>
+      </w:pPr>
+    </w:p>
+    <w:p>
+      <w:pPr>
+        <w:rPr>
+          <w:b/>
+          <w:bCs/>
+        </w:rPr>
+      </w:pPr>
+      <w:r>
+        <w:rPr>
+          <w:b/>
+          <w:bCs/>
+        </w:rPr>
+        <w:t>**Date:** [Date]</w:t>
+      </w:r>
+    </w:p>
+    <w:p>
+      <w:pPr>
+        <w:rPr>
+          <w:b/>
+          <w:bCs/>
+        </w:rPr>
+      </w:pPr>
+    </w:p>
+    <w:p>
+      <w:pPr>
+        <w:rPr>
+          <w:b/>
+          <w:bCs/>
+        </w:rPr>
+      </w:pPr>
+      <w:r>
+        <w:rPr>
+          <w:b/>
+          <w:bCs/>
+        </w:rPr>
+        <w:t>**Attendees:**</w:t>
+      </w:r>
+    </w:p>
+    <w:p>
+      <w:pPr>
+        <w:rPr>
+          <w:b/>
+          <w:bCs/>
+        </w:rPr>
+      </w:pPr>
+      <w:r>
+        <w:rPr>
+          <w:b/>
+          <w:bCs/>
+        </w:rPr>
+        <w:t>- John (Moderator)</w:t>
+      </w:r>
+    </w:p>
+    <w:p>
+      <w:pPr>
+        <w:rPr>
+          <w:b/>
+          <w:bCs/>
+        </w:rPr>
+      </w:pPr>
+      <w:r>
+        <w:rPr>
+          <w:b/>
+          <w:bCs/>
+        </w:rPr>
+        <w:t>- Sarah</w:t>
+      </w:r>
+    </w:p>
+    <w:p>
+      <w:pPr>
+        <w:rPr>
+          <w:b/>
+          <w:bCs/>
+        </w:rPr>
+      </w:pPr>
+      <w:r>
+        <w:rPr>
+          <w:b/>
+          <w:bCs/>
+        </w:rPr>
+        <w:t>- Alex</w:t>
+      </w:r>
+    </w:p>
+    <w:p>
+      <w:pPr>
+        <w:rPr>
+          <w:b/>
+          <w:bCs/>
+        </w:rPr>
+      </w:pPr>
+    </w:p>
+    <w:p>
+      <w:pPr>
+        <w:rPr>
+          <w:b/>
+          <w:bCs/>
+        </w:rPr>
+      </w:pPr>
+      <w:r>
+        <w:rPr>
+          <w:b/>
+          <w:bCs/>
+        </w:rPr>
+        <w:t>---</w:t>
+      </w:r>
+    </w:p>
+    <w:p>
+      <w:pPr>
+        <w:rPr>
+          <w:b/>
+          <w:bCs/>
+        </w:rPr>
+      </w:pPr>
+    </w:p>
+    <w:p>
+      <w:pPr>
+        <w:rPr>
+          <w:b/>
+          <w:bCs/>
+        </w:rPr>
+      </w:pPr>
+      <w:r>
+        <w:rPr>
+          <w:b/>
+          <w:bCs/>
+        </w:rPr>
+        <w:t>**John:** Good morning, everyone. Thank you for joining this meeting to discuss the recent incident. Let's begin by reviewing what happened. Sarah, could you provide a brief overview?</w:t>
+      </w:r>
+    </w:p>
+    <w:p>
+      <w:pPr>
+        <w:rPr>
+          <w:b/>
+          <w:bCs/>
+        </w:rPr>
+      </w:pPr>
+    </w:p>
+    <w:p>
+      <w:pPr>
+        <w:rPr>
+          <w:b/>
+          <w:bCs/>
+        </w:rPr>
+      </w:pPr>
+      <w:r>
+        <w:rPr>
+          <w:b/>
+          <w:bCs/>
+        </w:rPr>
+        <w:t>**Sarah:** Certainly, John. Yesterday, at around 3:00 PM, our server experienced a sudden outage, affecting the entire website. The root cause seems to be a hardware failure.</w:t>
+      </w:r>
+    </w:p>
+    <w:p>
+      <w:pPr>
+        <w:rPr>
+          <w:b/>
+          <w:bCs/>
+        </w:rPr>
+      </w:pPr>
+    </w:p>
+    <w:p>
+      <w:pPr>
+        <w:rPr>
+          <w:b/>
+          <w:bCs/>
+        </w:rPr>
+      </w:pPr>
+      <w:r>
+        <w:rPr>
+          <w:b/>
+          <w:bCs/>
+        </w:rPr>
+        <w:t>**John:** Thanks for the update, Sarah. Alex, could you share the initial findings from your team's investigation?</w:t>
+      </w:r>
+    </w:p>
+    <w:p>
+      <w:pPr>
+        <w:rPr>
+          <w:b/>
+          <w:bCs/>
+        </w:rPr>
+      </w:pPr>
+    </w:p>
+    <w:p>
+      <w:pPr>
+        <w:rPr>
+          <w:b/>
+          <w:bCs/>
+        </w:rPr>
+      </w:pPr>
+      <w:r>
+        <w:rPr>
+          <w:b/>
+          <w:bCs/>
+        </w:rPr>
+        <w:t>**Alex:** Of course, John. Our team identified that a critical component in the server failed unexpectedly. We're working on replacing the faulty hardware, and we estimate it will take approximately 8 hours to complete.</w:t>
+      </w:r>
+    </w:p>
+    <w:p>
+      <w:pPr>
+        <w:rPr>
+          <w:b/>
+          <w:bCs/>
+        </w:rPr>
+      </w:pPr>
+    </w:p>
+    <w:p>
+      <w:pPr>
+        <w:rPr>
+          <w:b/>
+          <w:bCs/>
+        </w:rPr>
+      </w:pPr>
+      <w:r>
+        <w:rPr>
+          <w:b/>
+          <w:bCs/>
+        </w:rPr>
+        <w:t>**John:** Got it. Now, let's discuss the actions we need to take. Sarah, what's the impact on our users, and how are we communicating this outage to them?</w:t>
+      </w:r>
+    </w:p>
+    <w:p>
+      <w:pPr>
+        <w:rPr>
+          <w:b/>
+          <w:bCs/>
+        </w:rPr>
+      </w:pPr>
+    </w:p>
+    <w:p>
+      <w:pPr>
+        <w:rPr>
+          <w:b/>
+          <w:bCs/>
+        </w:rPr>
+      </w:pPr>
+      <w:r>
+        <w:rPr>
+          <w:b/>
+          <w:bCs/>
+        </w:rPr>
+        <w:t>**Sarah:** The downtime affected a significant number of users, especially during peak hours. We've already drafted a message to be posted on our social media and website, informing users about the issue and the ongoing resolution efforts.</w:t>
+      </w:r>
+    </w:p>
+    <w:p>
+      <w:pPr>
+        <w:rPr>
+          <w:b/>
+          <w:bCs/>
+        </w:rPr>
+      </w:pPr>
+    </w:p>
+    <w:p>
+      <w:pPr>
+        <w:rPr>
+          <w:b/>
+          <w:bCs/>
+        </w:rPr>
+      </w:pPr>
+      <w:r>
+        <w:rPr>
+          <w:b/>
+          <w:bCs/>
+        </w:rPr>
+        <w:lastRenderedPageBreak/>
+        <w:t>**John:** Good proactive move, Sarah. Alex, what steps are being taken to prevent such incidents in the future?</w:t>
+      </w:r>
+    </w:p>
+    <w:p>
+      <w:pPr>
+        <w:rPr>
+          <w:b/>
+          <w:bCs/>
+        </w:rPr>
+      </w:pPr>
+    </w:p>
+    <w:p>
+      <w:pPr>
+        <w:rPr>
+          <w:b/>
+          <w:bCs/>
+        </w:rPr>
+      </w:pPr>
+      <w:r>
+        <w:rPr>
+          <w:b/>
+          <w:bCs/>
+        </w:rPr>
+        <w:t>**Alex:** We're planning to conduct a thorough post-incident analysis to identify the root cause and implement preventive measures. Additionally, we'll review our server monitoring system to ensure early detection of potential issues.</w:t>
+      </w:r>
+    </w:p>
+    <w:p>
+      <w:pPr>
+        <w:rPr>
+          <w:b/>
+          <w:bCs/>
+        </w:rPr>
+      </w:pPr>
+    </w:p>
+    <w:p>
+      <w:pPr>
+        <w:rPr>
+          <w:b/>
+          <w:bCs/>
+        </w:rPr>
+      </w:pPr>
+      <w:r>
+        <w:rPr>
+          <w:b/>
+          <w:bCs/>
+        </w:rPr>
+        <w:t>**John:** Excellent. Let's schedule a follow-up meeting tomorrow to assess the progress and discuss any further actions. Anything else to add?</w:t>
+      </w:r>
+    </w:p>
+    <w:p>
+      <w:pPr>
+        <w:rPr>
+          <w:b/>
+          <w:bCs/>
+        </w:rPr>
+      </w:pPr>
+    </w:p>
+    <w:p>
+      <w:pPr>
+        <w:rPr>
+          <w:b/>
+          <w:bCs/>
+        </w:rPr>
+      </w:pPr>
+      <w:r>
+        <w:rPr>
+          <w:b/>
+          <w:bCs/>
+        </w:rPr>
+        <w:t>**Sarah:** Just a reminder to keep the communication lines open with our users and update them on the progress.</w:t>
+      </w:r>
+    </w:p>
+    <w:p>
+      <w:pPr>
+        <w:rPr>
+          <w:b/>
+          <w:bCs/>
+        </w:rPr>
+      </w:pPr>
+    </w:p>
+    <w:p>
+      <w:pPr>
+        <w:rPr>
+          <w:b/>
+          <w:bCs/>
+        </w:rPr>
+      </w:pPr>
+      <w:r>
+        <w:rPr>
+          <w:b/>
+          <w:bCs/>
+        </w:rPr>
+        <w:t>**Alex:** Agreed. We'll also notify the support team to be prepared for an increase in user queries.</w:t>
+      </w:r>
+    </w:p>
+    <w:p>
+      <w:pPr>
+        <w:rPr>
+          <w:b/>
+          <w:bCs/>
+        </w:rPr>
+      </w:pPr>
+    </w:p>
+    <w:p>
+      <w:pPr>
+        <w:rPr>
+          <w:b/>
+          <w:bCs/>
+        </w:rPr>
+      </w:pPr>
+      <w:r>
+        <w:rPr>
+          <w:b/>
+          <w:bCs/>
+        </w:rPr>
+        <w:t>**John:** Great. Thanks, everyone. Let's reconvene tomorrow at the same time for the update. Meeting adjourned.</w:t>
+      </w:r>
+    </w:p>
+    <w:p>
+      <w:pPr>
+        <w:pBdr>
+          <w:bottom w:val="single" w:sz="6" w:space="1" w:color="auto"/>
+        </w:pBdr>
+        <w:rPr>
+          <w:b/>
+          <w:bCs/>
+        </w:rPr>
+      </w:pPr>
+    </w:p>
+    <w:p>
+      <w:pPr>
+        <w:pBdr>
+          <w:bottom w:val="single" w:sz="6" w:space="1" w:color="auto"/>
+        </w:pBdr>
+        <w:rPr>
+          <w:b/>
+          <w:bCs/>
+        </w:rPr>
+      </w:pPr>
+      <w:r>
+        <w:rPr>
+          <w:b/>
+          <w:bCs/>
+        </w:rPr>
+        <w:t>Output message from OpenAI:</w:t>
+      </w:r>
+    </w:p>
+    <w:p>
+      <w:r>
+        <w:t xml:space="preserve">  "actions": {</w:t>
+      </w:r>
+    </w:p>
+    <w:p>
+      <w:r>
+        <w:t xml:space="preserve">    "1": "Replace the faulty hardware in the server, estimated to take approximately 8 hours to complete.",</w:t>
+      </w:r>
+    </w:p>
+    <w:p>
+      <w:r>
+        <w:t xml:space="preserve">    "2": "Post a message on social media and website informing users about the issue and the ongoing resolution efforts.",</w:t>
+      </w:r>
+    </w:p>
+    <w:p>
+      <w:r>
+        <w:t xml:space="preserve">    "3": "Conduct a thorough post-incident analysis to identify the root cause and implement preventive measures.",</w:t>
+      </w:r>
+    </w:p>
+    <w:p>
+      <w:r>
+        <w:t xml:space="preserve">    "4": "Review the server monitoring system to ensure early detection of potential issues.",</w:t>
+      </w:r>
+    </w:p>
+    <w:p>
+      <w:r>
+        <w:t xml:space="preserve">    "5": "Schedule a follow-up meeting tomorrow to assess the progress and discuss any further actions.",</w:t>
+      </w:r>
+    </w:p>
+    <w:p>
+      <w:r>
+        <w:t xml:space="preserve">  </w:t>
+      </w:r>
+    </w:p>
+    <w:p>
+      <w:r>
+        <w:t xml:space="preserve">  "6": "Keep the communication lines open with users and update them on the progress.",</w:t>
+      </w:r>
+    </w:p>
+    <w:p>
+      <w:r>
+        <w:t xml:space="preserve">    "7": "Notify the support team to be prepared for an increase in user queries."  </w:t>
+      </w:r>
+    </w:p>
+    <w:p>
+      <w:r>
+        <w:t xml:space="preserve">  }</w:t>
+      </w:r>
+    </w:p>
+    <w:p>
+      <w:pPr>
+        <w:pBdr>
+          <w:bottom w:val="single" w:sz="6" w:space="1" w:color="auto"/>
+        </w:pBdr>
+        <w:rPr>
+          <w:b/>
+          <w:bCs/>
+        </w:rPr>
+      </w:pPr>
+    </w:p>
+    <w:p>
+      <w:pPr>
+        <w:pBdr>
+          <w:bottom w:val="single" w:sz="6" w:space="1" w:color="auto"/>
+        </w:pBdr>
+        <w:rPr>
+          <w:b/>
+          <w:bCs/>
+        </w:rPr>
+      </w:pPr>
+    </w:p>
+    <w:p>
+      <w:pPr>
+        <w:rPr>
+          <w:b/>
+          <w:bCs/>
+        </w:rPr>
+      </w:pPr>
+    </w:p>
+    <w:p>
+      <w:pPr>
+        <w:rPr>
+          <w:b/>
+          <w:bCs/>
+        </w:rPr>
+      </w:pPr>
     </w:p>
     <w:sectPr>
       <w:pgSz w:w="11906" w:h="16838"/>

</xml_diff>